<commit_message>
Correction noms suivi personnel
</commit_message>
<xml_diff>
--- a/suivi_perso/samuel/Samuel GERARD - Suivi personnel.docx
+++ b/suivi_perso/samuel/Samuel GERARD - Suivi personnel.docx
@@ -283,6 +283,32 @@
             <w:r>
               <w:t>Mise en place des différents futur dossiers</w:t>
             </w:r>
+          </w:p>
+        </w:tc>
+      </w:tr>
+      <w:tr>
+        <w:tc>
+          <w:tcPr>
+            <w:tcW w:w="2972" w:type="dxa"/>
+          </w:tcPr>
+          <w:p>
+            <w:r>
+              <w:t>25/01/2018</w:t>
+            </w:r>
+          </w:p>
+        </w:tc>
+        <w:tc>
+          <w:tcPr>
+            <w:tcW w:w="6090" w:type="dxa"/>
+          </w:tcPr>
+          <w:p>
+            <w:pPr>
+              <w:pStyle w:val="Paragraphedeliste"/>
+              <w:numPr>
+                <w:ilvl w:val="0"/>
+                <w:numId w:val="5"/>
+              </w:numPr>
+            </w:pPr>
             <w:bookmarkStart w:id="0" w:name="_GoBack"/>
             <w:bookmarkEnd w:id="0"/>
           </w:p>

</xml_diff>